<commit_message>
[R3.10] Devoir - TD Management
</commit_message>
<xml_diff>
--- a/Semestre 3/[R3.10] Management des S.I./Séance n°1/[R3.10] Séance n°1 - Perso.docx
+++ b/Semestre 3/[R3.10] Management des S.I./Séance n°1/[R3.10] Séance n°1 - Perso.docx
@@ -54,6 +54,9 @@
         <w:jc w:val="center"/>
       </w:pPr>
       <w:r>
+        <w:rPr>
+          <w:noProof/>
+        </w:rPr>
         <w:drawing>
           <wp:inline distT="0" distB="0" distL="0" distR="0" wp14:anchorId="4A6FBF22" wp14:editId="474931CD">
             <wp:extent cx="3035300" cy="2509675"/>
@@ -368,85 +371,37 @@
         <w:t>Définition d’un projet informatique :</w:t>
       </w:r>
       <w:r>
-        <w:t xml:space="preserve"> </w:t>
-      </w:r>
-      <w:r>
-        <w:t xml:space="preserve">« Un projet informatique est un projet dont les </w:t>
+        <w:t xml:space="preserve"> « Un projet informatique est un projet dont les </w:t>
       </w:r>
       <w:r>
         <w:rPr>
           <w:b/>
           <w:bCs/>
         </w:rPr>
-        <w:t>réalisations</w:t>
+        <w:t xml:space="preserve">réalisations (livrables) </w:t>
+      </w:r>
+      <w:r>
+        <w:t xml:space="preserve">se constituent </w:t>
       </w:r>
       <w:r>
         <w:rPr>
           <w:b/>
           <w:bCs/>
         </w:rPr>
-        <w:t xml:space="preserve"> (livrables) </w:t>
-      </w:r>
-      <w:r>
-        <w:t xml:space="preserve">se constituent </w:t>
+        <w:t>d'outils, méthodes ou services informatiques</w:t>
+      </w:r>
+      <w:r>
+        <w:t xml:space="preserve">. Les projets informatiques sont généralement, par nature, </w:t>
       </w:r>
       <w:r>
         <w:rPr>
           <w:b/>
           <w:bCs/>
         </w:rPr>
-        <w:t xml:space="preserve">d'outils, </w:t>
-      </w:r>
-      <w:r>
-        <w:rPr>
-          <w:b/>
-          <w:bCs/>
-        </w:rPr>
-        <w:t>méthodes</w:t>
-      </w:r>
-      <w:r>
-        <w:rPr>
-          <w:b/>
-          <w:bCs/>
-        </w:rPr>
-        <w:t xml:space="preserve"> ou services informatiques</w:t>
-      </w:r>
-      <w:r>
-        <w:t xml:space="preserve">. Les projets informatiques sont </w:t>
-      </w:r>
-      <w:r>
-        <w:t>généralement</w:t>
-      </w:r>
-      <w:r>
-        <w:t xml:space="preserve">, par nature, </w:t>
-      </w:r>
-      <w:r>
-        <w:rPr>
-          <w:b/>
-          <w:bCs/>
-        </w:rPr>
         <w:t>complexes</w:t>
       </w:r>
       <w:r>
-        <w:t xml:space="preserve">. Cette </w:t>
-      </w:r>
-      <w:r>
-        <w:t>complexité</w:t>
-      </w:r>
-      <w:r>
-        <w:t xml:space="preserve">́ s'explique notamment par la grande </w:t>
-      </w:r>
-      <w:r>
-        <w:t>diversité</w:t>
-      </w:r>
-      <w:r>
-        <w:t xml:space="preserve">́ des acteurs qu'ils font intervenir : techniciens, responsables </w:t>
-      </w:r>
-      <w:r>
-        <w:t>métier</w:t>
-      </w:r>
-      <w:r>
-        <w:t xml:space="preserve">, gestionnaires... » </w:t>
+        <w:t xml:space="preserve">. Cette complexité́ s'explique notamment par la grande diversité́ des acteurs qu'ils font intervenir : techniciens, responsables métier, gestionnaires... » </w:t>
       </w:r>
     </w:p>
     <w:p/>
@@ -536,6 +491,9 @@
         <w:jc w:val="center"/>
       </w:pPr>
       <w:r>
+        <w:rPr>
+          <w:noProof/>
+        </w:rPr>
         <w:lastRenderedPageBreak/>
         <w:drawing>
           <wp:inline distT="0" distB="0" distL="0" distR="0" wp14:anchorId="33CB906D" wp14:editId="2D5AD7AC">
@@ -588,6 +546,9 @@
         <w:jc w:val="center"/>
       </w:pPr>
       <w:r>
+        <w:rPr>
+          <w:noProof/>
+        </w:rPr>
         <w:drawing>
           <wp:inline distT="0" distB="0" distL="0" distR="0" wp14:anchorId="7C95F207" wp14:editId="226242AA">
             <wp:extent cx="3467100" cy="2037210"/>
@@ -916,6 +877,9 @@
           <w:numId w:val="6"/>
         </w:numPr>
       </w:pPr>
+      <w:r>
+        <w:t>C’est le nombre de points d’effort finalisées lors d’un sprint ou un sprint terminé</w:t>
+      </w:r>
     </w:p>
     <w:p>
       <w:pPr>
@@ -937,6 +901,9 @@
           <w:numId w:val="6"/>
         </w:numPr>
       </w:pPr>
+      <w:r>
+        <w:t>Les backlogs</w:t>
+      </w:r>
     </w:p>
     <w:sectPr>
       <w:pgSz w:w="11906" w:h="16838"/>

</xml_diff>